<commit_message>
marcado unas mejoras, todo empeorado.
</commit_message>
<xml_diff>
--- a/Hoja de entrega.docx
+++ b/Hoja de entrega.docx
@@ -1,6 +1,6 @@
 
 <file path=word/document.xml><?xml version="1.0" encoding="utf-8"?>
-<w:document xmlns:wpc="http://schemas.microsoft.com/office/word/2010/wordprocessingCanvas" xmlns:cx="http://schemas.microsoft.com/office/drawing/2014/chartex" xmlns:cx1="http://schemas.microsoft.com/office/drawing/2015/9/8/chartex" xmlns:cx2="http://schemas.microsoft.com/office/drawing/2015/10/21/chartex" xmlns:cx3="http://schemas.microsoft.com/office/drawing/2016/5/9/chartex" xmlns:cx4="http://schemas.microsoft.com/office/drawing/2016/5/10/chartex" xmlns:cx5="http://schemas.microsoft.com/office/drawing/2016/5/11/chartex" xmlns:cx6="http://schemas.microsoft.com/office/drawing/2016/5/12/chartex" xmlns:cx7="http://schemas.microsoft.com/office/drawing/2016/5/13/chartex" xmlns:cx8="http://schemas.microsoft.com/office/drawing/2016/5/14/chartex" xmlns:mc="http://schemas.openxmlformats.org/markup-compatibility/2006" xmlns:aink="http://schemas.microsoft.com/office/drawing/2016/ink" xmlns:am3d="http://schemas.microsoft.com/office/drawing/2017/model3d" xmlns:o="urn:schemas-microsoft-com:office:office" xmlns:r="http://schemas.openxmlformats.org/officeDocument/2006/relationships" xmlns:m="http://schemas.openxmlformats.org/officeDocument/2006/math" xmlns:v="urn:schemas-microsoft-com:vml" xmlns:wp14="http://schemas.microsoft.com/office/word/2010/wordprocessingDrawing" xmlns:wp="http://schemas.openxmlformats.org/drawingml/2006/wordprocessingDrawing" xmlns:w10="urn:schemas-microsoft-com:office:word" xmlns:w="http://schemas.openxmlformats.org/wordprocessingml/2006/main" xmlns:w14="http://schemas.microsoft.com/office/word/2010/wordml" xmlns:w15="http://schemas.microsoft.com/office/word/2012/wordml" xmlns:w16cid="http://schemas.microsoft.com/office/word/2016/wordml/cid" xmlns:w16se="http://schemas.microsoft.com/office/word/2015/wordml/symex" xmlns:wpg="http://schemas.microsoft.com/office/word/2010/wordprocessingGroup" xmlns:wpi="http://schemas.microsoft.com/office/word/2010/wordprocessingInk" xmlns:wne="http://schemas.microsoft.com/office/word/2006/wordml" xmlns:wps="http://schemas.microsoft.com/office/word/2010/wordprocessingShape" mc:Ignorable="w14 w15 w16se w16cid wp14">
+<w:document xmlns:wpc="http://schemas.microsoft.com/office/word/2010/wordprocessingCanvas" xmlns:cx="http://schemas.microsoft.com/office/drawing/2014/chartex" xmlns:cx1="http://schemas.microsoft.com/office/drawing/2015/9/8/chartex" xmlns:cx2="http://schemas.microsoft.com/office/drawing/2015/10/21/chartex" xmlns:cx3="http://schemas.microsoft.com/office/drawing/2016/5/9/chartex" xmlns:cx4="http://schemas.microsoft.com/office/drawing/2016/5/10/chartex" xmlns:cx5="http://schemas.microsoft.com/office/drawing/2016/5/11/chartex" xmlns:cx6="http://schemas.microsoft.com/office/drawing/2016/5/12/chartex" xmlns:cx7="http://schemas.microsoft.com/office/drawing/2016/5/13/chartex" xmlns:cx8="http://schemas.microsoft.com/office/drawing/2016/5/14/chartex" xmlns:mc="http://schemas.openxmlformats.org/markup-compatibility/2006" xmlns:aink="http://schemas.microsoft.com/office/drawing/2016/ink" xmlns:am3d="http://schemas.microsoft.com/office/drawing/2017/model3d" xmlns:o="urn:schemas-microsoft-com:office:office" xmlns:oel="http://schemas.microsoft.com/office/2019/extlst" xmlns:r="http://schemas.openxmlformats.org/officeDocument/2006/relationships" xmlns:m="http://schemas.openxmlformats.org/officeDocument/2006/math" xmlns:v="urn:schemas-microsoft-com:vml" xmlns:wp14="http://schemas.microsoft.com/office/word/2010/wordprocessingDrawing" xmlns:wp="http://schemas.openxmlformats.org/drawingml/2006/wordprocessingDrawing" xmlns:w10="urn:schemas-microsoft-com:office:word" xmlns:w="http://schemas.openxmlformats.org/wordprocessingml/2006/main" xmlns:w14="http://schemas.microsoft.com/office/word/2010/wordml" xmlns:w15="http://schemas.microsoft.com/office/word/2012/wordml" xmlns:w16cex="http://schemas.microsoft.com/office/word/2018/wordml/cex" xmlns:w16cid="http://schemas.microsoft.com/office/word/2016/wordml/cid" xmlns:w16="http://schemas.microsoft.com/office/word/2018/wordml" xmlns:w16du="http://schemas.microsoft.com/office/word/2023/wordml/word16du" xmlns:w16sdtdh="http://schemas.microsoft.com/office/word/2020/wordml/sdtdatahash" xmlns:w16sdtfl="http://schemas.microsoft.com/office/word/2024/wordml/sdtformatlock" xmlns:w16se="http://schemas.microsoft.com/office/word/2015/wordml/symex" xmlns:wpg="http://schemas.microsoft.com/office/word/2010/wordprocessingGroup" xmlns:wpi="http://schemas.microsoft.com/office/word/2010/wordprocessingInk" xmlns:wne="http://schemas.microsoft.com/office/word/2006/wordml" xmlns:wps="http://schemas.microsoft.com/office/word/2010/wordprocessingShape" mc:Ignorable="w14 w15 w16se w16cid w16 w16cex w16sdtdh w16sdtfl w16du wp14">
   <w:body>
     <w:p>
       <w:pPr>
@@ -9,8 +9,6 @@
           <w:sz w:val="32"/>
         </w:rPr>
       </w:pPr>
-      <w:bookmarkStart w:id="0" w:name="_GoBack"/>
-      <w:bookmarkEnd w:id="0"/>
     </w:p>
     <w:p>
       <w:pPr>
@@ -80,7 +78,11 @@
                       </wps:spPr>
                       <wps:txbx>
                         <w:txbxContent>
-                          <w:p/>
+                          <w:p>
+                            <w:r>
+                              <w:t>ALBERTO HIDALGO BENITO</w:t>
+                            </w:r>
+                          </w:p>
                         </w:txbxContent>
                       </wps:txbx>
                       <wps:bodyPr rot="0" vert="horz" wrap="square" lIns="91440" tIns="45720" rIns="91440" bIns="45720" anchor="t" anchorCtr="0">
@@ -104,10 +106,14 @@
                 <v:stroke joinstyle="miter"/>
                 <v:path gradientshapeok="t" o:connecttype="rect"/>
               </v:shapetype>
-              <v:shape id="Cuadro de texto 2" o:spid="_x0000_s1026" type="#_x0000_t202" style="position:absolute;margin-left:-1.85pt;margin-top:19.2pt;width:453.5pt;height:25.7pt;z-index:251659264;visibility:visible;mso-wrap-style:square;mso-width-percent:0;mso-height-percent:0;mso-wrap-distance-left:9pt;mso-wrap-distance-top:0;mso-wrap-distance-right:9pt;mso-wrap-distance-bottom:0;mso-position-horizontal:absolute;mso-position-horizontal-relative:text;mso-position-vertical:absolute;mso-position-vertical-relative:text;mso-width-percent:0;mso-height-percent:0;mso-width-relative:margin;mso-height-relative:margin;v-text-anchor:top" o:gfxdata="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">
+              <v:shape id="Cuadro de texto 2" o:spid="_x0000_s1026" type="#_x0000_t202" style="position:absolute;margin-left:-1.85pt;margin-top:19.2pt;width:453.5pt;height:25.7pt;z-index:251659264;visibility:visible;mso-wrap-style:square;mso-width-percent:0;mso-height-percent:0;mso-wrap-distance-left:9pt;mso-wrap-distance-top:0;mso-wrap-distance-right:9pt;mso-wrap-distance-bottom:0;mso-position-horizontal:absolute;mso-position-horizontal-relative:text;mso-position-vertical:absolute;mso-position-vertical-relative:text;mso-width-percent:0;mso-height-percent:0;mso-width-relative:margin;mso-height-relative:margin;v-text-anchor:top" o:gfxdata="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">
                 <v:textbox>
                   <w:txbxContent>
-                    <w:p/>
+                    <w:p>
+                      <w:r>
+                        <w:t>ALBERTO HIDALGO BENITO</w:t>
+                      </w:r>
+                    </w:p>
                   </w:txbxContent>
                 </v:textbox>
               </v:shape>
@@ -192,7 +198,7 @@
           </mc:Choice>
           <mc:Fallback>
             <w:pict>
-              <v:shape w14:anchorId="6DCD89A4" id="_x0000_s1027" type="#_x0000_t202" style="position:absolute;margin-left:-2.05pt;margin-top:15.8pt;width:456.5pt;height:110.55pt;z-index:251661312;visibility:visible;mso-wrap-style:square;mso-width-percent:0;mso-height-percent:200;mso-wrap-distance-left:9pt;mso-wrap-distance-top:0;mso-wrap-distance-right:9pt;mso-wrap-distance-bottom:0;mso-position-horizontal:absolute;mso-position-horizontal-relative:text;mso-position-vertical:absolute;mso-position-vertical-relative:text;mso-width-percent:0;mso-height-percent:200;mso-width-relative:margin;mso-height-relative:margin;v-text-anchor:top" o:gfxdata="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">
+              <v:shape w14:anchorId="6DCD89A4" id="_x0000_s1027" type="#_x0000_t202" style="position:absolute;margin-left:-2.05pt;margin-top:15.8pt;width:456.5pt;height:110.55pt;z-index:251661312;visibility:visible;mso-wrap-style:square;mso-width-percent:0;mso-height-percent:200;mso-wrap-distance-left:9pt;mso-wrap-distance-top:0;mso-wrap-distance-right:9pt;mso-wrap-distance-bottom:0;mso-position-horizontal:absolute;mso-position-horizontal-relative:text;mso-position-vertical:absolute;mso-position-vertical-relative:text;mso-width-percent:0;mso-height-percent:200;mso-width-relative:margin;mso-height-relative:margin;v-text-anchor:top" o:gfxdata="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">
                 <v:textbox style="mso-fit-shape-to-text:t">
                   <w:txbxContent>
                     <w:p/>
@@ -280,7 +286,7 @@
           </mc:Choice>
           <mc:Fallback>
             <w:pict>
-              <v:shape w14:anchorId="6DCD89A6" id="_x0000_s1028" type="#_x0000_t202" style="position:absolute;margin-left:-2.05pt;margin-top:15.4pt;width:456.5pt;height:110.55pt;z-index:251663360;visibility:visible;mso-wrap-style:square;mso-width-percent:0;mso-height-percent:200;mso-wrap-distance-left:9pt;mso-wrap-distance-top:0;mso-wrap-distance-right:9pt;mso-wrap-distance-bottom:0;mso-position-horizontal:absolute;mso-position-horizontal-relative:text;mso-position-vertical:absolute;mso-position-vertical-relative:text;mso-width-percent:0;mso-height-percent:200;mso-width-relative:margin;mso-height-relative:margin;v-text-anchor:top" o:gfxdata="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">
+              <v:shape w14:anchorId="6DCD89A6" id="_x0000_s1028" type="#_x0000_t202" style="position:absolute;margin-left:-2.05pt;margin-top:15.4pt;width:456.5pt;height:110.55pt;z-index:251663360;visibility:visible;mso-wrap-style:square;mso-width-percent:0;mso-height-percent:200;mso-wrap-distance-left:9pt;mso-wrap-distance-top:0;mso-wrap-distance-right:9pt;mso-wrap-distance-bottom:0;mso-position-horizontal:absolute;mso-position-horizontal-relative:text;mso-position-vertical:absolute;mso-position-vertical-relative:text;mso-width-percent:0;mso-height-percent:200;mso-width-relative:margin;mso-height-relative:margin;v-text-anchor:top" o:gfxdata="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">
                 <v:textbox style="mso-fit-shape-to-text:t">
                   <w:txbxContent>
                     <w:p/>
@@ -375,7 +381,11 @@
                       </wps:spPr>
                       <wps:txbx>
                         <w:txbxContent>
-                          <w:p/>
+                          <w:p>
+                            <w:r>
+                              <w:t>N</w:t>
+                            </w:r>
+                          </w:p>
                         </w:txbxContent>
                       </wps:txbx>
                       <wps:bodyPr rot="0" vert="horz" wrap="square" lIns="91440" tIns="45720" rIns="91440" bIns="45720" anchor="t" anchorCtr="0">
@@ -395,10 +405,14 @@
           </mc:Choice>
           <mc:Fallback>
             <w:pict>
-              <v:shape w14:anchorId="6DCD89A8" id="_x0000_s1029" type="#_x0000_t202" style="position:absolute;margin-left:-.4pt;margin-top:13.2pt;width:455pt;height:130.2pt;z-index:251665408;visibility:visible;mso-wrap-style:square;mso-width-percent:0;mso-height-percent:0;mso-wrap-distance-left:9pt;mso-wrap-distance-top:0;mso-wrap-distance-right:9pt;mso-wrap-distance-bottom:0;mso-position-horizontal:absolute;mso-position-horizontal-relative:text;mso-position-vertical:absolute;mso-position-vertical-relative:text;mso-width-percent:0;mso-height-percent:0;mso-width-relative:margin;mso-height-relative:margin;v-text-anchor:top" o:gfxdata="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">
+              <v:shape w14:anchorId="6DCD89A8" id="_x0000_s1029" type="#_x0000_t202" style="position:absolute;margin-left:-.4pt;margin-top:13.2pt;width:455pt;height:130.2pt;z-index:251665408;visibility:visible;mso-wrap-style:square;mso-width-percent:0;mso-height-percent:0;mso-wrap-distance-left:9pt;mso-wrap-distance-top:0;mso-wrap-distance-right:9pt;mso-wrap-distance-bottom:0;mso-position-horizontal:absolute;mso-position-horizontal-relative:text;mso-position-vertical:absolute;mso-position-vertical-relative:text;mso-width-percent:0;mso-height-percent:0;mso-width-relative:margin;mso-height-relative:margin;v-text-anchor:top" o:gfxdata="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">
                 <v:textbox>
                   <w:txbxContent>
-                    <w:p/>
+                    <w:p>
+                      <w:r>
+                        <w:t>N</w:t>
+                      </w:r>
+                    </w:p>
                   </w:txbxContent>
                 </v:textbox>
               </v:shape>
@@ -467,7 +481,59 @@
                       </wps:spPr>
                       <wps:txbx>
                         <w:txbxContent>
-                          <w:p/>
+                          <w:p>
+                            <w:r>
+                              <w:t xml:space="preserve">Darse cuando e implementar como ni el servidor ni el cliente se pueden quedar atascados en </w:t>
+                            </w:r>
+                            <w:proofErr w:type="gramStart"/>
+                            <w:r>
+                              <w:t>un .</w:t>
+                            </w:r>
+                            <w:proofErr w:type="spellStart"/>
+                            <w:r>
+                              <w:t>readLine</w:t>
+                            </w:r>
+                            <w:proofErr w:type="spellEnd"/>
+                            <w:proofErr w:type="gramEnd"/>
+                            <w:r>
+                              <w:t>().</w:t>
+                            </w:r>
+                            <w:r>
+                              <w:br/>
+                            </w:r>
+                            <w:r>
+                              <w:br/>
+                              <w:t xml:space="preserve">El </w:t>
+                            </w:r>
+                            <w:proofErr w:type="spellStart"/>
+                            <w:r>
+                              <w:t>noVaMas</w:t>
+                            </w:r>
+                            <w:proofErr w:type="spellEnd"/>
+                            <w:r>
+                              <w:t>.</w:t>
+                            </w:r>
+                            <w:r>
+                              <w:br/>
+                              <w:t xml:space="preserve">Saber que tengo y que no hacer </w:t>
+                            </w:r>
+                            <w:proofErr w:type="spellStart"/>
+                            <w:r>
+                              <w:t>synchronized</w:t>
+                            </w:r>
+                            <w:proofErr w:type="spellEnd"/>
+                            <w:r>
+                              <w:t xml:space="preserve"> para aumentar la </w:t>
+                            </w:r>
+                            <w:proofErr w:type="gramStart"/>
+                            <w:r>
+                              <w:t>eficiencia</w:t>
+                            </w:r>
+                            <w:proofErr w:type="gramEnd"/>
+                            <w:r>
+                              <w:t xml:space="preserve"> pero sin perder la seguridad.</w:t>
+                            </w:r>
+                          </w:p>
                           <w:p/>
                           <w:p/>
                           <w:p/>
@@ -491,10 +557,62 @@
           </mc:Choice>
           <mc:Fallback>
             <w:pict>
-              <v:shape w14:anchorId="6DCD89AA" id="_x0000_s1030" type="#_x0000_t202" style="position:absolute;margin-left:-1.55pt;margin-top:24.6pt;width:453.5pt;height:118.65pt;z-index:251667456;visibility:visible;mso-wrap-style:square;mso-width-percent:0;mso-height-percent:0;mso-wrap-distance-left:9pt;mso-wrap-distance-top:0;mso-wrap-distance-right:9pt;mso-wrap-distance-bottom:0;mso-position-horizontal:absolute;mso-position-horizontal-relative:text;mso-position-vertical:absolute;mso-position-vertical-relative:text;mso-width-percent:0;mso-height-percent:0;mso-width-relative:margin;mso-height-relative:margin;v-text-anchor:top" o:gfxdata="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">
+              <v:shape w14:anchorId="6DCD89AA" id="_x0000_s1030" type="#_x0000_t202" style="position:absolute;margin-left:-1.55pt;margin-top:24.6pt;width:453.5pt;height:118.65pt;z-index:251667456;visibility:visible;mso-wrap-style:square;mso-width-percent:0;mso-height-percent:0;mso-wrap-distance-left:9pt;mso-wrap-distance-top:0;mso-wrap-distance-right:9pt;mso-wrap-distance-bottom:0;mso-position-horizontal:absolute;mso-position-horizontal-relative:text;mso-position-vertical:absolute;mso-position-vertical-relative:text;mso-width-percent:0;mso-height-percent:0;mso-width-relative:margin;mso-height-relative:margin;v-text-anchor:top" o:gfxdata="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">
                 <v:textbox>
                   <w:txbxContent>
-                    <w:p/>
+                    <w:p>
+                      <w:r>
+                        <w:t xml:space="preserve">Darse cuando e implementar como ni el servidor ni el cliente se pueden quedar atascados en </w:t>
+                      </w:r>
+                      <w:proofErr w:type="gramStart"/>
+                      <w:r>
+                        <w:t>un .</w:t>
+                      </w:r>
+                      <w:proofErr w:type="spellStart"/>
+                      <w:r>
+                        <w:t>readLine</w:t>
+                      </w:r>
+                      <w:proofErr w:type="spellEnd"/>
+                      <w:proofErr w:type="gramEnd"/>
+                      <w:r>
+                        <w:t>().</w:t>
+                      </w:r>
+                      <w:r>
+                        <w:br/>
+                      </w:r>
+                      <w:r>
+                        <w:br/>
+                        <w:t xml:space="preserve">El </w:t>
+                      </w:r>
+                      <w:proofErr w:type="spellStart"/>
+                      <w:r>
+                        <w:t>noVaMas</w:t>
+                      </w:r>
+                      <w:proofErr w:type="spellEnd"/>
+                      <w:r>
+                        <w:t>.</w:t>
+                      </w:r>
+                      <w:r>
+                        <w:br/>
+                        <w:t xml:space="preserve">Saber que tengo y que no hacer </w:t>
+                      </w:r>
+                      <w:proofErr w:type="spellStart"/>
+                      <w:r>
+                        <w:t>synchronized</w:t>
+                      </w:r>
+                      <w:proofErr w:type="spellEnd"/>
+                      <w:r>
+                        <w:t xml:space="preserve"> para aumentar la </w:t>
+                      </w:r>
+                      <w:proofErr w:type="gramStart"/>
+                      <w:r>
+                        <w:t>eficiencia</w:t>
+                      </w:r>
+                      <w:proofErr w:type="gramEnd"/>
+                      <w:r>
+                        <w:t xml:space="preserve"> pero sin perder la seguridad.</w:t>
+                      </w:r>
+                    </w:p>
                     <w:p/>
                     <w:p/>
                     <w:p/>
@@ -591,7 +709,7 @@
           </mc:Choice>
           <mc:Fallback>
             <w:pict>
-              <v:shape w14:anchorId="1EC5FEE9" id="_x0000_s1031" type="#_x0000_t202" style="position:absolute;margin-left:-1.55pt;margin-top:24.7pt;width:453.5pt;height:34.55pt;z-index:251669504;visibility:visible;mso-wrap-style:square;mso-width-percent:0;mso-height-percent:0;mso-wrap-distance-left:9pt;mso-wrap-distance-top:0;mso-wrap-distance-right:9pt;mso-wrap-distance-bottom:0;mso-position-horizontal:absolute;mso-position-horizontal-relative:text;mso-position-vertical:absolute;mso-position-vertical-relative:text;mso-width-percent:0;mso-height-percent:0;mso-width-relative:margin;mso-height-relative:margin;v-text-anchor:top" o:gfxdata="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">
+              <v:shape w14:anchorId="1EC5FEE9" id="_x0000_s1031" type="#_x0000_t202" style="position:absolute;margin-left:-1.55pt;margin-top:24.7pt;width:453.5pt;height:34.55pt;z-index:251669504;visibility:visible;mso-wrap-style:square;mso-width-percent:0;mso-height-percent:0;mso-wrap-distance-left:9pt;mso-wrap-distance-top:0;mso-wrap-distance-right:9pt;mso-wrap-distance-bottom:0;mso-position-horizontal:absolute;mso-position-horizontal-relative:text;mso-position-vertical:absolute;mso-position-vertical-relative:text;mso-width-percent:0;mso-height-percent:0;mso-width-relative:margin;mso-height-relative:margin;v-text-anchor:top" o:gfxdata="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">
                 <v:textbox>
                   <w:txbxContent>
                     <w:p/>
@@ -684,7 +802,7 @@
 </file>
 
 <file path=word/numbering.xml><?xml version="1.0" encoding="utf-8"?>
-<w:numbering xmlns:wpc="http://schemas.microsoft.com/office/word/2010/wordprocessingCanvas" xmlns:cx="http://schemas.microsoft.com/office/drawing/2014/chartex" xmlns:cx1="http://schemas.microsoft.com/office/drawing/2015/9/8/chartex" xmlns:cx2="http://schemas.microsoft.com/office/drawing/2015/10/21/chartex" xmlns:cx3="http://schemas.microsoft.com/office/drawing/2016/5/9/chartex" xmlns:cx4="http://schemas.microsoft.com/office/drawing/2016/5/10/chartex" xmlns:cx5="http://schemas.microsoft.com/office/drawing/2016/5/11/chartex" xmlns:cx6="http://schemas.microsoft.com/office/drawing/2016/5/12/chartex" xmlns:cx7="http://schemas.microsoft.com/office/drawing/2016/5/13/chartex" xmlns:cx8="http://schemas.microsoft.com/office/drawing/2016/5/14/chartex" xmlns:mc="http://schemas.openxmlformats.org/markup-compatibility/2006" xmlns:aink="http://schemas.microsoft.com/office/drawing/2016/ink" xmlns:am3d="http://schemas.microsoft.com/office/drawing/2017/model3d" xmlns:o="urn:schemas-microsoft-com:office:office" xmlns:r="http://schemas.openxmlformats.org/officeDocument/2006/relationships" xmlns:m="http://schemas.openxmlformats.org/officeDocument/2006/math" xmlns:v="urn:schemas-microsoft-com:vml" xmlns:wp14="http://schemas.microsoft.com/office/word/2010/wordprocessingDrawing" xmlns:wp="http://schemas.openxmlformats.org/drawingml/2006/wordprocessingDrawing" xmlns:w10="urn:schemas-microsoft-com:office:word" xmlns:w="http://schemas.openxmlformats.org/wordprocessingml/2006/main" xmlns:w14="http://schemas.microsoft.com/office/word/2010/wordml" xmlns:w15="http://schemas.microsoft.com/office/word/2012/wordml" xmlns:w16cid="http://schemas.microsoft.com/office/word/2016/wordml/cid" xmlns:w16se="http://schemas.microsoft.com/office/word/2015/wordml/symex" xmlns:wpg="http://schemas.microsoft.com/office/word/2010/wordprocessingGroup" xmlns:wpi="http://schemas.microsoft.com/office/word/2010/wordprocessingInk" xmlns:wne="http://schemas.microsoft.com/office/word/2006/wordml" xmlns:wps="http://schemas.microsoft.com/office/word/2010/wordprocessingShape" mc:Ignorable="w14 w15 w16se w16cid wp14">
+<w:numbering xmlns:wpc="http://schemas.microsoft.com/office/word/2010/wordprocessingCanvas" xmlns:cx="http://schemas.microsoft.com/office/drawing/2014/chartex" xmlns:cx1="http://schemas.microsoft.com/office/drawing/2015/9/8/chartex" xmlns:cx2="http://schemas.microsoft.com/office/drawing/2015/10/21/chartex" xmlns:cx3="http://schemas.microsoft.com/office/drawing/2016/5/9/chartex" xmlns:cx4="http://schemas.microsoft.com/office/drawing/2016/5/10/chartex" xmlns:cx5="http://schemas.microsoft.com/office/drawing/2016/5/11/chartex" xmlns:cx6="http://schemas.microsoft.com/office/drawing/2016/5/12/chartex" xmlns:cx7="http://schemas.microsoft.com/office/drawing/2016/5/13/chartex" xmlns:cx8="http://schemas.microsoft.com/office/drawing/2016/5/14/chartex" xmlns:mc="http://schemas.openxmlformats.org/markup-compatibility/2006" xmlns:aink="http://schemas.microsoft.com/office/drawing/2016/ink" xmlns:am3d="http://schemas.microsoft.com/office/drawing/2017/model3d" xmlns:o="urn:schemas-microsoft-com:office:office" xmlns:oel="http://schemas.microsoft.com/office/2019/extlst" xmlns:r="http://schemas.openxmlformats.org/officeDocument/2006/relationships" xmlns:m="http://schemas.openxmlformats.org/officeDocument/2006/math" xmlns:v="urn:schemas-microsoft-com:vml" xmlns:wp14="http://schemas.microsoft.com/office/word/2010/wordprocessingDrawing" xmlns:wp="http://schemas.openxmlformats.org/drawingml/2006/wordprocessingDrawing" xmlns:w10="urn:schemas-microsoft-com:office:word" xmlns:w="http://schemas.openxmlformats.org/wordprocessingml/2006/main" xmlns:w14="http://schemas.microsoft.com/office/word/2010/wordml" xmlns:w15="http://schemas.microsoft.com/office/word/2012/wordml" xmlns:w16cex="http://schemas.microsoft.com/office/word/2018/wordml/cex" xmlns:w16cid="http://schemas.microsoft.com/office/word/2016/wordml/cid" xmlns:w16="http://schemas.microsoft.com/office/word/2018/wordml" xmlns:w16du="http://schemas.microsoft.com/office/word/2023/wordml/word16du" xmlns:w16sdtdh="http://schemas.microsoft.com/office/word/2020/wordml/sdtdatahash" xmlns:w16sdtfl="http://schemas.microsoft.com/office/word/2024/wordml/sdtformatlock" xmlns:w16se="http://schemas.microsoft.com/office/word/2015/wordml/symex" xmlns:wpg="http://schemas.microsoft.com/office/word/2010/wordprocessingGroup" xmlns:wpi="http://schemas.microsoft.com/office/word/2010/wordprocessingInk" xmlns:wne="http://schemas.microsoft.com/office/word/2006/wordml" xmlns:wps="http://schemas.microsoft.com/office/word/2010/wordprocessingShape" mc:Ignorable="w14 w15 w16se w16cid w16 w16cex w16sdtdh w16sdtfl w16du wp14">
   <w:abstractNum w:abstractNumId="0" w15:restartNumberingAfterBreak="0">
     <w:nsid w:val="1D2D10AA"/>
     <w:multiLevelType w:val="hybridMultilevel"/>
@@ -909,17 +1027,17 @@
       </w:rPr>
     </w:lvl>
   </w:abstractNum>
-  <w:num w:numId="1">
+  <w:num w:numId="1" w16cid:durableId="1881479492">
     <w:abstractNumId w:val="0"/>
   </w:num>
-  <w:num w:numId="2">
+  <w:num w:numId="2" w16cid:durableId="1505782410">
     <w:abstractNumId w:val="1"/>
   </w:num>
 </w:numbering>
 </file>
 
 <file path=word/styles.xml><?xml version="1.0" encoding="utf-8"?>
-<w:styles xmlns:mc="http://schemas.openxmlformats.org/markup-compatibility/2006" xmlns:r="http://schemas.openxmlformats.org/officeDocument/2006/relationships" xmlns:w="http://schemas.openxmlformats.org/wordprocessingml/2006/main" xmlns:w14="http://schemas.microsoft.com/office/word/2010/wordml" xmlns:w15="http://schemas.microsoft.com/office/word/2012/wordml" xmlns:w16cid="http://schemas.microsoft.com/office/word/2016/wordml/cid" xmlns:w16se="http://schemas.microsoft.com/office/word/2015/wordml/symex" mc:Ignorable="w14 w15 w16se w16cid">
+<w:styles xmlns:mc="http://schemas.openxmlformats.org/markup-compatibility/2006" xmlns:r="http://schemas.openxmlformats.org/officeDocument/2006/relationships" xmlns:w="http://schemas.openxmlformats.org/wordprocessingml/2006/main" xmlns:w14="http://schemas.microsoft.com/office/word/2010/wordml" xmlns:w15="http://schemas.microsoft.com/office/word/2012/wordml" xmlns:w16cex="http://schemas.microsoft.com/office/word/2018/wordml/cex" xmlns:w16cid="http://schemas.microsoft.com/office/word/2016/wordml/cid" xmlns:w16="http://schemas.microsoft.com/office/word/2018/wordml" xmlns:w16du="http://schemas.microsoft.com/office/word/2023/wordml/word16du" xmlns:w16sdtdh="http://schemas.microsoft.com/office/word/2020/wordml/sdtdatahash" xmlns:w16sdtfl="http://schemas.microsoft.com/office/word/2024/wordml/sdtformatlock" xmlns:w16se="http://schemas.microsoft.com/office/word/2015/wordml/symex" mc:Ignorable="w14 w15 w16se w16cid w16 w16cex w16sdtdh w16sdtfl w16du">
   <w:docDefaults>
     <w:rPrDefault>
       <w:rPr>
@@ -935,7 +1053,7 @@
       </w:pPr>
     </w:pPrDefault>
   </w:docDefaults>
-  <w:latentStyles w:defLockedState="0" w:defUIPriority="99" w:defSemiHidden="0" w:defUnhideWhenUsed="0" w:defQFormat="0" w:count="375">
+  <w:latentStyles w:defLockedState="0" w:defUIPriority="99" w:defSemiHidden="0" w:defUnhideWhenUsed="0" w:defQFormat="0" w:count="376">
     <w:lsdException w:name="Normal" w:uiPriority="0" w:qFormat="1"/>
     <w:lsdException w:name="heading 1" w:uiPriority="9" w:qFormat="1"/>
     <w:lsdException w:name="heading 2" w:semiHidden="1" w:uiPriority="9" w:unhideWhenUsed="1" w:qFormat="1"/>
@@ -1311,6 +1429,7 @@
     <w:lsdException w:name="Smart Hyperlink" w:semiHidden="1" w:unhideWhenUsed="1"/>
     <w:lsdException w:name="Hashtag" w:semiHidden="1" w:unhideWhenUsed="1"/>
     <w:lsdException w:name="Unresolved Mention" w:semiHidden="1" w:unhideWhenUsed="1"/>
+    <w:lsdException w:name="Smart Link" w:semiHidden="1" w:unhideWhenUsed="1"/>
   </w:latentStyles>
   <w:style w:type="paragraph" w:default="1" w:styleId="Normal">
     <w:name w:val="Normal"/>

</xml_diff>